<commit_message>
Broken signal assignment for switch enable of filter
</commit_message>
<xml_diff>
--- a/cpet561/lab5/lab5_digital_filter_rev3.docx
+++ b/cpet561/lab5/lab5_digital_filter_rev3.docx
@@ -5,6 +5,12 @@
     <w:p/>
     <w:sdt>
       <w:sdtPr>
+        <w:rPr>
+          <w:rFonts w:asciiTheme="minorHAnsi" w:eastAsiaTheme="minorHAnsi" w:hAnsiTheme="minorHAnsi" w:cstheme="minorBidi"/>
+          <w:color w:val="auto"/>
+          <w:sz w:val="22"/>
+          <w:szCs w:val="22"/>
+        </w:rPr>
         <w:id w:val="-454092093"/>
         <w:docPartObj>
           <w:docPartGallery w:val="Table of Contents"/>
@@ -13,13 +19,9 @@
       </w:sdtPr>
       <w:sdtEndPr>
         <w:rPr>
-          <w:rFonts w:asciiTheme="minorHAnsi" w:eastAsiaTheme="minorHAnsi" w:hAnsiTheme="minorHAnsi" w:cstheme="minorBidi"/>
           <w:b/>
           <w:bCs/>
           <w:noProof/>
-          <w:color w:val="auto"/>
-          <w:sz w:val="22"/>
-          <w:szCs w:val="22"/>
         </w:rPr>
       </w:sdtEndPr>
       <w:sdtContent>
@@ -880,11 +882,8 @@
         </w:p>
       </w:sdtContent>
     </w:sdt>
-    <w:p>
-      <w:bookmarkStart w:id="0" w:name="_GoBack"/>
-      <w:bookmarkEnd w:id="0"/>
-    </w:p>
     <w:p/>
+    <w:p/>
     <w:p>
       <w:r>
         <w:br w:type="page"/>
@@ -894,12 +893,12 @@
       <w:pPr>
         <w:pStyle w:val="Heading1"/>
       </w:pPr>
-      <w:bookmarkStart w:id="1" w:name="_Toc478128245"/>
+      <w:bookmarkStart w:id="0" w:name="_Toc478128245"/>
       <w:r>
         <w:lastRenderedPageBreak/>
         <w:t>Educational Objective</w:t>
       </w:r>
-      <w:bookmarkEnd w:id="1"/>
+      <w:bookmarkEnd w:id="0"/>
     </w:p>
     <w:p>
       <w:r>
@@ -1135,11 +1134,11 @@
       <w:pPr>
         <w:pStyle w:val="Heading1"/>
       </w:pPr>
-      <w:bookmarkStart w:id="2" w:name="_Toc478128246"/>
+      <w:bookmarkStart w:id="1" w:name="_Toc478128246"/>
       <w:r>
         <w:t>Technical Objective</w:t>
       </w:r>
-      <w:bookmarkEnd w:id="2"/>
+      <w:bookmarkEnd w:id="1"/>
     </w:p>
     <w:p>
       <w:r>
@@ -1248,11 +1247,11 @@
       <w:pPr>
         <w:pStyle w:val="Heading1"/>
       </w:pPr>
-      <w:bookmarkStart w:id="3" w:name="_Toc478128247"/>
+      <w:bookmarkStart w:id="2" w:name="_Toc478128247"/>
       <w:r>
         <w:t>Deliverables</w:t>
       </w:r>
-      <w:bookmarkEnd w:id="3"/>
+      <w:bookmarkEnd w:id="2"/>
     </w:p>
     <w:p>
       <w:pPr>
@@ -1306,11 +1305,11 @@
       <w:pPr>
         <w:pStyle w:val="Heading1"/>
       </w:pPr>
-      <w:bookmarkStart w:id="4" w:name="_Toc478128248"/>
+      <w:bookmarkStart w:id="3" w:name="_Toc478128248"/>
       <w:r>
         <w:t>Fixed Point Math</w:t>
       </w:r>
-      <w:bookmarkEnd w:id="4"/>
+      <w:bookmarkEnd w:id="3"/>
     </w:p>
     <w:p>
       <w:r>
@@ -1436,7 +1435,7 @@
       <w:pPr>
         <w:pStyle w:val="Heading1"/>
       </w:pPr>
-      <w:bookmarkStart w:id="5" w:name="_Toc478128249"/>
+      <w:bookmarkStart w:id="4" w:name="_Toc478128249"/>
       <w:r>
         <w:lastRenderedPageBreak/>
         <w:t xml:space="preserve">Part 1 – Create </w:t>
@@ -1457,7 +1456,7 @@
       <w:r>
         <w:t xml:space="preserve"> Timing Constraints</w:t>
       </w:r>
-      <w:bookmarkEnd w:id="5"/>
+      <w:bookmarkEnd w:id="4"/>
     </w:p>
     <w:p>
       <w:r>
@@ -1594,7 +1593,7 @@
       <w:pPr>
         <w:pStyle w:val="Heading1"/>
       </w:pPr>
-      <w:bookmarkStart w:id="6" w:name="_Toc478128250"/>
+      <w:bookmarkStart w:id="5" w:name="_Toc478128250"/>
       <w:r>
         <w:t>P</w:t>
       </w:r>
@@ -1604,290 +1603,290 @@
       <w:r>
         <w:t xml:space="preserve"> – Measure the sample rate of the CODEC.</w:t>
       </w:r>
+      <w:bookmarkEnd w:id="5"/>
+    </w:p>
+    <w:p>
+      <w:r>
+        <w:t xml:space="preserve">In order to measure the sample rate, you will </w:t>
+      </w:r>
+      <w:r>
+        <w:t xml:space="preserve">route the </w:t>
+      </w:r>
+      <w:r>
+        <w:t>AUD_DACLRCK</w:t>
+      </w:r>
+      <w:r>
+        <w:t xml:space="preserve"> signal to an FPGA pin</w:t>
+      </w:r>
+      <w:r>
+        <w:t>,</w:t>
+      </w:r>
+      <w:r>
+        <w:t xml:space="preserve"> connected to one of the 40 pin GPIO headers on the DE1. U</w:t>
+      </w:r>
+      <w:r>
+        <w:t>sing the digital oscilloscope</w:t>
+      </w:r>
+      <w:r>
+        <w:t>,</w:t>
+      </w:r>
+      <w:r>
+        <w:t xml:space="preserve"> you will measure the frequency of </w:t>
+      </w:r>
+      <w:r>
+        <w:t>AUD_DACLRCK</w:t>
+      </w:r>
+      <w:r>
+        <w:t xml:space="preserve">. </w:t>
+      </w:r>
+    </w:p>
+    <w:p>
+      <w:r>
+        <w:t>In the reference material for this lab</w:t>
+      </w:r>
+      <w:r>
+        <w:t>,</w:t>
+      </w:r>
+      <w:r>
+        <w:t xml:space="preserve"> you will find the</w:t>
+      </w:r>
+      <w:r>
+        <w:t xml:space="preserve"> data sheet for the</w:t>
+      </w:r>
+      <w:r>
+        <w:t xml:space="preserve"> audio codec, as well as </w:t>
+      </w:r>
+      <w:r>
+        <w:t>documentatio</w:t>
+      </w:r>
+      <w:r>
+        <w:t>n for the DE1 board</w:t>
+      </w:r>
+      <w:r>
+        <w:t>.</w:t>
+      </w:r>
+      <w:r>
+        <w:t xml:space="preserve"> </w:t>
+      </w:r>
+      <w:r>
+        <w:t>You will need the DE1 documentation</w:t>
+      </w:r>
+      <w:r>
+        <w:t xml:space="preserve"> to locate a pin on the one of the 40</w:t>
+      </w:r>
+      <w:r>
+        <w:t xml:space="preserve"> pin</w:t>
+      </w:r>
+      <w:r>
+        <w:t xml:space="preserve"> GPIO</w:t>
+      </w:r>
+      <w:r>
+        <w:t xml:space="preserve"> hea</w:t>
+      </w:r>
+      <w:r>
+        <w:t>ders.</w:t>
+      </w:r>
+      <w:r>
+        <w:t xml:space="preserve"> </w:t>
+      </w:r>
+      <w:r>
+        <w:t xml:space="preserve">You should examine the CODEC data sheet to determine what the </w:t>
+      </w:r>
+      <w:r>
+        <w:t>DACLRCK</w:t>
+      </w:r>
+      <w:r>
+        <w:t xml:space="preserve"> signal does. </w:t>
+      </w:r>
+    </w:p>
+    <w:p>
+      <w:r>
+        <w:t>You are basically routing a</w:t>
+      </w:r>
+      <w:r>
+        <w:t>n input pin</w:t>
+      </w:r>
+      <w:r>
+        <w:t xml:space="preserve"> (from the CODEC)</w:t>
+      </w:r>
+      <w:r>
+        <w:t xml:space="preserve"> directly to an output pin</w:t>
+      </w:r>
+      <w:r>
+        <w:t xml:space="preserve"> (connected to one of the 40 pin headers)</w:t>
+      </w:r>
+      <w:r>
+        <w:t>. In order to do so, you should use</w:t>
+      </w:r>
+      <w:r>
+        <w:t xml:space="preserve"> an intermediate signal, for example:</w:t>
+      </w:r>
+    </w:p>
+    <w:p>
+      <w:pPr>
+        <w:spacing w:after="0"/>
+        <w:rPr>
+          <w:rFonts w:ascii="Courier New" w:hAnsi="Courier New" w:cs="Courier New"/>
+        </w:rPr>
+      </w:pPr>
+      <w:proofErr w:type="spellStart"/>
+      <w:r>
+        <w:rPr>
+          <w:rFonts w:ascii="Courier New" w:hAnsi="Courier New" w:cs="Courier New"/>
+        </w:rPr>
+        <w:t>aud_daclrck_sig</w:t>
+      </w:r>
+      <w:proofErr w:type="spellEnd"/>
+      <w:r>
+        <w:rPr>
+          <w:rFonts w:ascii="Courier New" w:hAnsi="Courier New" w:cs="Courier New"/>
+        </w:rPr>
+        <w:t xml:space="preserve"> &lt;= AUD_DACLRCK;</w:t>
+      </w:r>
+    </w:p>
+    <w:p>
+      <w:pPr>
+        <w:rPr>
+          <w:rFonts w:ascii="Courier New" w:hAnsi="Courier New" w:cs="Courier New"/>
+        </w:rPr>
+      </w:pPr>
+      <w:r>
+        <w:rPr>
+          <w:rFonts w:ascii="Courier New" w:hAnsi="Courier New" w:cs="Courier New"/>
+        </w:rPr>
+        <w:t>GPIO_</w:t>
+      </w:r>
+      <w:proofErr w:type="gramStart"/>
+      <w:r>
+        <w:rPr>
+          <w:rFonts w:ascii="Courier New" w:hAnsi="Courier New" w:cs="Courier New"/>
+        </w:rPr>
+        <w:t>1(</w:t>
+      </w:r>
+      <w:proofErr w:type="gramEnd"/>
+      <w:r>
+        <w:rPr>
+          <w:rFonts w:ascii="Courier New" w:hAnsi="Courier New" w:cs="Courier New"/>
+        </w:rPr>
+        <w:t xml:space="preserve">0) &lt;= </w:t>
+      </w:r>
+      <w:proofErr w:type="spellStart"/>
+      <w:r>
+        <w:rPr>
+          <w:rFonts w:ascii="Courier New" w:hAnsi="Courier New" w:cs="Courier New"/>
+        </w:rPr>
+        <w:t>aud_daclrck_sig</w:t>
+      </w:r>
+      <w:proofErr w:type="spellEnd"/>
+      <w:r>
+        <w:rPr>
+          <w:rFonts w:ascii="Courier New" w:hAnsi="Courier New" w:cs="Courier New"/>
+        </w:rPr>
+        <w:t>;</w:t>
+      </w:r>
+    </w:p>
+    <w:p>
+      <w:pPr>
+        <w:pStyle w:val="Heading1"/>
+      </w:pPr>
+      <w:bookmarkStart w:id="6" w:name="_Toc478128251"/>
+      <w:r>
+        <w:t>Part 3</w:t>
+      </w:r>
+      <w:r>
+        <w:t xml:space="preserve"> – Experiment </w:t>
+      </w:r>
+      <w:proofErr w:type="gramStart"/>
+      <w:r>
+        <w:t>With</w:t>
+      </w:r>
+      <w:proofErr w:type="gramEnd"/>
+      <w:r>
+        <w:t xml:space="preserve"> Different Audio </w:t>
+      </w:r>
+      <w:proofErr w:type="spellStart"/>
+      <w:r>
+        <w:t>Waveshapes</w:t>
+      </w:r>
       <w:bookmarkEnd w:id="6"/>
-    </w:p>
-    <w:p>
-      <w:r>
-        <w:t xml:space="preserve">In order to measure the sample rate, you will </w:t>
-      </w:r>
-      <w:r>
-        <w:t xml:space="preserve">route the </w:t>
-      </w:r>
-      <w:r>
-        <w:t>AUD_DACLRCK</w:t>
-      </w:r>
-      <w:r>
-        <w:t xml:space="preserve"> signal to an FPGA pin</w:t>
+      <w:proofErr w:type="spellEnd"/>
+    </w:p>
+    <w:p>
+      <w:r>
+        <w:t xml:space="preserve">For this part of the lab, you will write a different wave shape to the </w:t>
+      </w:r>
+      <w:proofErr w:type="spellStart"/>
+      <w:r>
+        <w:t>waveRAM</w:t>
+      </w:r>
+      <w:proofErr w:type="spellEnd"/>
+      <w:r>
+        <w:t xml:space="preserve">, and listen to the different sound created by the new wave-shape. You can generate the waveform data through any means you choose. You will then need to write c-code to send 256 audio samples to the </w:t>
+      </w:r>
+      <w:proofErr w:type="spellStart"/>
+      <w:r>
+        <w:t>waveRAM</w:t>
+      </w:r>
+      <w:proofErr w:type="spellEnd"/>
+      <w:r>
+        <w:t>, which</w:t>
+      </w:r>
+      <w:r>
+        <w:t xml:space="preserve"> you created in the previous lab. This can be</w:t>
+      </w:r>
+      <w:r>
+        <w:t xml:space="preserve"> done</w:t>
+      </w:r>
+      <w:r>
+        <w:t xml:space="preserve"> algorithmically, for example generating a ramp (triangular) wave function would be fairly easy. Or, for an arbitrary waveform</w:t>
       </w:r>
       <w:r>
         <w:t>,</w:t>
       </w:r>
       <w:r>
-        <w:t xml:space="preserve"> connected to one of the 40 pin GPIO headers on the DE1. U</w:t>
-      </w:r>
-      <w:r>
-        <w:t>sing the digital oscilloscope</w:t>
-      </w:r>
-      <w:r>
-        <w:t>,</w:t>
-      </w:r>
-      <w:r>
-        <w:t xml:space="preserve"> you will measure the frequency of </w:t>
-      </w:r>
-      <w:r>
-        <w:t>AUD_DACLRCK</w:t>
-      </w:r>
-      <w:r>
-        <w:t xml:space="preserve">. </w:t>
-      </w:r>
-    </w:p>
-    <w:p>
-      <w:r>
-        <w:t>In the reference material for this lab</w:t>
-      </w:r>
-      <w:r>
-        <w:t>,</w:t>
-      </w:r>
-      <w:r>
-        <w:t xml:space="preserve"> you will find the</w:t>
-      </w:r>
-      <w:r>
-        <w:t xml:space="preserve"> data sheet for the</w:t>
-      </w:r>
-      <w:r>
-        <w:t xml:space="preserve"> audio codec, as well as </w:t>
-      </w:r>
-      <w:r>
-        <w:t>documentatio</w:t>
-      </w:r>
-      <w:r>
-        <w:t>n for the DE1 board</w:t>
+        <w:t xml:space="preserve"> you will need 256 lines of c-code, to download the entire thing. You can also generate random numbers to be sent to the </w:t>
+      </w:r>
+      <w:proofErr w:type="spellStart"/>
+      <w:r>
+        <w:t>waveRAM</w:t>
+      </w:r>
+      <w:proofErr w:type="spellEnd"/>
+      <w:r>
+        <w:t xml:space="preserve">, and this should produce roughly white noise at your speakers. </w:t>
+      </w:r>
+    </w:p>
+    <w:p>
+      <w:r>
+        <w:t xml:space="preserve">Each sample in the </w:t>
+      </w:r>
+      <w:proofErr w:type="spellStart"/>
+      <w:r>
+        <w:t>waveRAM</w:t>
+      </w:r>
+      <w:proofErr w:type="spellEnd"/>
+      <w:r>
+        <w:t xml:space="preserve"> is 32 bits wide, 16 bits for each of the two channels. The 16 bit channel data is</w:t>
+      </w:r>
+      <w:r>
+        <w:t xml:space="preserve"> in</w:t>
+      </w:r>
+      <w:r>
+        <w:t xml:space="preserve"> signed two’s complement </w:t>
+      </w:r>
+      <w:proofErr w:type="gramStart"/>
+      <w:r>
+        <w:t>format​</w:t>
       </w:r>
       <w:r>
         <w:t>.</w:t>
       </w:r>
-      <w:r>
-        <w:t xml:space="preserve"> </w:t>
-      </w:r>
-      <w:r>
-        <w:t>You will need the DE1 documentation</w:t>
-      </w:r>
-      <w:r>
-        <w:t xml:space="preserve"> to locate a pin on the one of the 40</w:t>
-      </w:r>
-      <w:r>
-        <w:t xml:space="preserve"> pin</w:t>
-      </w:r>
-      <w:r>
-        <w:t xml:space="preserve"> GPIO</w:t>
-      </w:r>
-      <w:r>
-        <w:t xml:space="preserve"> hea</w:t>
-      </w:r>
-      <w:r>
-        <w:t>ders.</w:t>
-      </w:r>
-      <w:r>
-        <w:t xml:space="preserve"> </w:t>
-      </w:r>
-      <w:r>
-        <w:t xml:space="preserve">You should examine the CODEC data sheet to determine what the </w:t>
-      </w:r>
-      <w:r>
-        <w:t>DACLRCK</w:t>
-      </w:r>
-      <w:r>
-        <w:t xml:space="preserve"> signal does. </w:t>
-      </w:r>
-    </w:p>
-    <w:p>
-      <w:r>
-        <w:t>You are basically routing a</w:t>
-      </w:r>
-      <w:r>
-        <w:t>n input pin</w:t>
-      </w:r>
-      <w:r>
-        <w:t xml:space="preserve"> (from the CODEC)</w:t>
-      </w:r>
-      <w:r>
-        <w:t xml:space="preserve"> directly to an output pin</w:t>
-      </w:r>
-      <w:r>
-        <w:t xml:space="preserve"> (connected to one of the 40 pin headers)</w:t>
-      </w:r>
-      <w:r>
-        <w:t>. In order to do so, you should use</w:t>
-      </w:r>
-      <w:r>
-        <w:t xml:space="preserve"> an intermediate signal, for example:</w:t>
-      </w:r>
-    </w:p>
-    <w:p>
-      <w:pPr>
-        <w:spacing w:after="0"/>
-        <w:rPr>
-          <w:rFonts w:ascii="Courier New" w:hAnsi="Courier New" w:cs="Courier New"/>
-        </w:rPr>
-      </w:pPr>
-      <w:proofErr w:type="spellStart"/>
-      <w:r>
-        <w:rPr>
-          <w:rFonts w:ascii="Courier New" w:hAnsi="Courier New" w:cs="Courier New"/>
-        </w:rPr>
-        <w:t>aud_daclrck_sig</w:t>
-      </w:r>
-      <w:proofErr w:type="spellEnd"/>
-      <w:r>
-        <w:rPr>
-          <w:rFonts w:ascii="Courier New" w:hAnsi="Courier New" w:cs="Courier New"/>
-        </w:rPr>
-        <w:t xml:space="preserve"> &lt;= AUD_DACLRCK;</w:t>
-      </w:r>
-    </w:p>
-    <w:p>
-      <w:pPr>
-        <w:rPr>
-          <w:rFonts w:ascii="Courier New" w:hAnsi="Courier New" w:cs="Courier New"/>
-        </w:rPr>
-      </w:pPr>
-      <w:r>
-        <w:rPr>
-          <w:rFonts w:ascii="Courier New" w:hAnsi="Courier New" w:cs="Courier New"/>
-        </w:rPr>
-        <w:t>GPIO_</w:t>
-      </w:r>
-      <w:proofErr w:type="gramStart"/>
-      <w:r>
-        <w:rPr>
-          <w:rFonts w:ascii="Courier New" w:hAnsi="Courier New" w:cs="Courier New"/>
-        </w:rPr>
-        <w:t>1(</w:t>
-      </w:r>
       <w:proofErr w:type="gramEnd"/>
-      <w:r>
-        <w:rPr>
-          <w:rFonts w:ascii="Courier New" w:hAnsi="Courier New" w:cs="Courier New"/>
-        </w:rPr>
-        <w:t xml:space="preserve">0) &lt;= </w:t>
-      </w:r>
-      <w:proofErr w:type="spellStart"/>
-      <w:r>
-        <w:rPr>
-          <w:rFonts w:ascii="Courier New" w:hAnsi="Courier New" w:cs="Courier New"/>
-        </w:rPr>
-        <w:t>aud_daclrck_sig</w:t>
-      </w:r>
-      <w:proofErr w:type="spellEnd"/>
-      <w:r>
-        <w:rPr>
-          <w:rFonts w:ascii="Courier New" w:hAnsi="Courier New" w:cs="Courier New"/>
-        </w:rPr>
-        <w:t>;</w:t>
-      </w:r>
     </w:p>
     <w:p>
       <w:pPr>
         <w:pStyle w:val="Heading1"/>
       </w:pPr>
-      <w:bookmarkStart w:id="7" w:name="_Toc478128251"/>
-      <w:r>
-        <w:t>Part 3</w:t>
-      </w:r>
-      <w:r>
-        <w:t xml:space="preserve"> – Experiment </w:t>
-      </w:r>
-      <w:proofErr w:type="gramStart"/>
-      <w:r>
-        <w:t>With</w:t>
-      </w:r>
-      <w:proofErr w:type="gramEnd"/>
-      <w:r>
-        <w:t xml:space="preserve"> Different Audio </w:t>
-      </w:r>
-      <w:proofErr w:type="spellStart"/>
-      <w:r>
-        <w:t>Waveshapes</w:t>
-      </w:r>
-      <w:bookmarkEnd w:id="7"/>
-      <w:proofErr w:type="spellEnd"/>
-    </w:p>
-    <w:p>
-      <w:r>
-        <w:t xml:space="preserve">For this part of the lab, you will write a different wave shape to the </w:t>
-      </w:r>
-      <w:proofErr w:type="spellStart"/>
-      <w:r>
-        <w:t>waveRAM</w:t>
-      </w:r>
-      <w:proofErr w:type="spellEnd"/>
-      <w:r>
-        <w:t xml:space="preserve">, and listen to the different sound created by the new wave-shape. You can generate the waveform data through any means you choose. You will then need to write c-code to send 256 audio samples to the </w:t>
-      </w:r>
-      <w:proofErr w:type="spellStart"/>
-      <w:r>
-        <w:t>waveRAM</w:t>
-      </w:r>
-      <w:proofErr w:type="spellEnd"/>
-      <w:r>
-        <w:t>, which</w:t>
-      </w:r>
-      <w:r>
-        <w:t xml:space="preserve"> you created in the previous lab. This can be</w:t>
-      </w:r>
-      <w:r>
-        <w:t xml:space="preserve"> done</w:t>
-      </w:r>
-      <w:r>
-        <w:t xml:space="preserve"> algorithmically, for example generating a ramp (triangular) wave function would be fairly easy. Or, for an arbitrary waveform</w:t>
-      </w:r>
-      <w:r>
-        <w:t>,</w:t>
-      </w:r>
-      <w:r>
-        <w:t xml:space="preserve"> you will need 256 lines of c-code, to download the entire thing. You can also generate random numbers to be sent to the </w:t>
-      </w:r>
-      <w:proofErr w:type="spellStart"/>
-      <w:r>
-        <w:t>waveRAM</w:t>
-      </w:r>
-      <w:proofErr w:type="spellEnd"/>
-      <w:r>
-        <w:t xml:space="preserve">, and this should produce roughly white noise at your speakers. </w:t>
-      </w:r>
-    </w:p>
-    <w:p>
-      <w:r>
-        <w:t xml:space="preserve">Each sample in the </w:t>
-      </w:r>
-      <w:proofErr w:type="spellStart"/>
-      <w:r>
-        <w:t>waveRAM</w:t>
-      </w:r>
-      <w:proofErr w:type="spellEnd"/>
-      <w:r>
-        <w:t xml:space="preserve"> is 32 bits wide, 16 bits for each of the two channels. The 16 bit channel data is</w:t>
-      </w:r>
-      <w:r>
-        <w:t xml:space="preserve"> in</w:t>
-      </w:r>
-      <w:r>
-        <w:t xml:space="preserve"> signed two’s complement </w:t>
-      </w:r>
-      <w:proofErr w:type="gramStart"/>
-      <w:r>
-        <w:t>format​</w:t>
-      </w:r>
-      <w:r>
-        <w:t>.</w:t>
-      </w:r>
-      <w:proofErr w:type="gramEnd"/>
-    </w:p>
-    <w:p>
-      <w:pPr>
-        <w:pStyle w:val="Heading1"/>
-      </w:pPr>
-      <w:bookmarkStart w:id="8" w:name="_Toc478128252"/>
+      <w:bookmarkStart w:id="7" w:name="_Toc478128252"/>
       <w:r>
         <w:lastRenderedPageBreak/>
         <w:t>Part 4</w:t>
@@ -1895,17 +1894,17 @@
       <w:r>
         <w:t xml:space="preserve"> – Write VHDL Implementation of Digital Filter</w:t>
       </w:r>
+      <w:bookmarkEnd w:id="7"/>
+    </w:p>
+    <w:p>
+      <w:pPr>
+        <w:pStyle w:val="Heading2"/>
+      </w:pPr>
+      <w:bookmarkStart w:id="8" w:name="_Toc478128253"/>
+      <w:r>
+        <w:t>Filter Specification</w:t>
+      </w:r>
       <w:bookmarkEnd w:id="8"/>
-    </w:p>
-    <w:p>
-      <w:pPr>
-        <w:pStyle w:val="Heading2"/>
-      </w:pPr>
-      <w:bookmarkStart w:id="9" w:name="_Toc478128253"/>
-      <w:r>
-        <w:t>Filter Specification</w:t>
-      </w:r>
-      <w:bookmarkEnd w:id="9"/>
     </w:p>
     <w:p>
       <w:r>
@@ -2071,19 +2070,32 @@
       <w:pPr>
         <w:pStyle w:val="Caption"/>
       </w:pPr>
-      <w:bookmarkStart w:id="10" w:name="_Ref476226947"/>
+      <w:bookmarkStart w:id="9" w:name="_Ref476226947"/>
       <w:r>
         <w:t xml:space="preserve">Figure </w:t>
       </w:r>
-      <w:fldSimple w:instr=" SEQ Figure \* ARABIC ">
-        <w:r>
-          <w:rPr>
-            <w:noProof/>
-          </w:rPr>
-          <w:t>1</w:t>
-        </w:r>
-      </w:fldSimple>
-      <w:bookmarkEnd w:id="10"/>
+      <w:r>
+        <w:fldChar w:fldCharType="begin"/>
+      </w:r>
+      <w:r>
+        <w:instrText xml:space="preserve"> SEQ Figure \* ARABIC </w:instrText>
+      </w:r>
+      <w:r>
+        <w:fldChar w:fldCharType="separate"/>
+      </w:r>
+      <w:r>
+        <w:rPr>
+          <w:noProof/>
+        </w:rPr>
+        <w:t>1</w:t>
+      </w:r>
+      <w:r>
+        <w:rPr>
+          <w:noProof/>
+        </w:rPr>
+        <w:fldChar w:fldCharType="end"/>
+      </w:r>
+      <w:bookmarkEnd w:id="9"/>
       <w:r>
         <w:t>: First Stage</w:t>
       </w:r>
@@ -2148,14 +2160,27 @@
       <w:r>
         <w:t xml:space="preserve">Figure </w:t>
       </w:r>
-      <w:fldSimple w:instr=" SEQ Figure \* ARABIC ">
-        <w:r>
-          <w:rPr>
-            <w:noProof/>
-          </w:rPr>
-          <w:t>2</w:t>
-        </w:r>
-      </w:fldSimple>
+      <w:r>
+        <w:fldChar w:fldCharType="begin"/>
+      </w:r>
+      <w:r>
+        <w:instrText xml:space="preserve"> SEQ Figure \* ARABIC </w:instrText>
+      </w:r>
+      <w:r>
+        <w:fldChar w:fldCharType="separate"/>
+      </w:r>
+      <w:r>
+        <w:rPr>
+          <w:noProof/>
+        </w:rPr>
+        <w:t>2</w:t>
+      </w:r>
+      <w:r>
+        <w:rPr>
+          <w:noProof/>
+        </w:rPr>
+        <w:fldChar w:fldCharType="end"/>
+      </w:r>
       <w:r>
         <w:t>: Second Stage</w:t>
       </w:r>
@@ -2212,19 +2237,32 @@
       <w:pPr>
         <w:pStyle w:val="Caption"/>
       </w:pPr>
-      <w:bookmarkStart w:id="11" w:name="_Ref476227013"/>
+      <w:bookmarkStart w:id="10" w:name="_Ref476227013"/>
       <w:r>
         <w:t xml:space="preserve">Figure </w:t>
       </w:r>
-      <w:fldSimple w:instr=" SEQ Figure \* ARABIC ">
-        <w:r>
-          <w:rPr>
-            <w:noProof/>
-          </w:rPr>
-          <w:t>3</w:t>
-        </w:r>
-      </w:fldSimple>
-      <w:bookmarkEnd w:id="11"/>
+      <w:r>
+        <w:fldChar w:fldCharType="begin"/>
+      </w:r>
+      <w:r>
+        <w:instrText xml:space="preserve"> SEQ Figure \* ARABIC </w:instrText>
+      </w:r>
+      <w:r>
+        <w:fldChar w:fldCharType="separate"/>
+      </w:r>
+      <w:r>
+        <w:rPr>
+          <w:noProof/>
+        </w:rPr>
+        <w:t>3</w:t>
+      </w:r>
+      <w:r>
+        <w:rPr>
+          <w:noProof/>
+        </w:rPr>
+        <w:fldChar w:fldCharType="end"/>
+      </w:r>
+      <w:bookmarkEnd w:id="10"/>
       <w:r>
         <w:t>: Third Stage</w:t>
       </w:r>
@@ -3438,14 +3476,27 @@
       <w:r>
         <w:t xml:space="preserve">Figure </w:t>
       </w:r>
-      <w:fldSimple w:instr=" SEQ Figure \* ARABIC ">
-        <w:r>
-          <w:rPr>
-            <w:noProof/>
-          </w:rPr>
-          <w:t>4</w:t>
-        </w:r>
-      </w:fldSimple>
+      <w:r>
+        <w:fldChar w:fldCharType="begin"/>
+      </w:r>
+      <w:r>
+        <w:instrText xml:space="preserve"> SEQ Figure \* ARABIC </w:instrText>
+      </w:r>
+      <w:r>
+        <w:fldChar w:fldCharType="separate"/>
+      </w:r>
+      <w:r>
+        <w:rPr>
+          <w:noProof/>
+        </w:rPr>
+        <w:t>4</w:t>
+      </w:r>
+      <w:r>
+        <w:rPr>
+          <w:noProof/>
+        </w:rPr>
+        <w:fldChar w:fldCharType="end"/>
+      </w:r>
       <w:r>
         <w:t>: Filter Coefficients</w:t>
       </w:r>
@@ -3899,19 +3950,32 @@
       <w:pPr>
         <w:pStyle w:val="Caption"/>
       </w:pPr>
-      <w:bookmarkStart w:id="12" w:name="_Ref476817713"/>
+      <w:bookmarkStart w:id="11" w:name="_Ref476817713"/>
       <w:r>
         <w:t xml:space="preserve">Figure </w:t>
       </w:r>
-      <w:fldSimple w:instr=" SEQ Figure \* ARABIC ">
-        <w:r>
-          <w:rPr>
-            <w:noProof/>
-          </w:rPr>
-          <w:t>5</w:t>
-        </w:r>
-      </w:fldSimple>
-      <w:bookmarkEnd w:id="12"/>
+      <w:r>
+        <w:fldChar w:fldCharType="begin"/>
+      </w:r>
+      <w:r>
+        <w:instrText xml:space="preserve"> SEQ Figure \* ARABIC </w:instrText>
+      </w:r>
+      <w:r>
+        <w:fldChar w:fldCharType="separate"/>
+      </w:r>
+      <w:r>
+        <w:rPr>
+          <w:noProof/>
+        </w:rPr>
+        <w:t>5</w:t>
+      </w:r>
+      <w:r>
+        <w:rPr>
+          <w:noProof/>
+        </w:rPr>
+        <w:fldChar w:fldCharType="end"/>
+      </w:r>
+      <w:bookmarkEnd w:id="11"/>
       <w:r>
         <w:t>: VHDL Entity Declaration</w:t>
       </w:r>
@@ -4147,11 +4211,11 @@
       <w:pPr>
         <w:pStyle w:val="Heading2"/>
       </w:pPr>
-      <w:bookmarkStart w:id="13" w:name="_Toc478128254"/>
+      <w:bookmarkStart w:id="12" w:name="_Toc478128254"/>
       <w:r>
         <w:t>How to Implement Filter</w:t>
       </w:r>
-      <w:bookmarkEnd w:id="13"/>
+      <w:bookmarkEnd w:id="12"/>
     </w:p>
     <w:p>
       <w:r>
@@ -5927,14 +5991,32 @@
         <w:rPr>
           <w:rFonts w:ascii="Courier New" w:hAnsi="Courier New" w:cs="Courier New"/>
         </w:rPr>
-        <w:t>i_audioSample</w:t>
+        <w:t>i_</w:t>
+      </w:r>
+      <w:r>
+        <w:rPr>
+          <w:rFonts w:ascii="Courier New" w:hAnsi="Courier New" w:cs="Courier New"/>
+        </w:rPr>
+        <w:t>dataReq</w:t>
       </w:r>
       <w:proofErr w:type="spellEnd"/>
       <w:r>
         <w:rPr>
           <w:rFonts w:ascii="Courier New" w:hAnsi="Courier New" w:cs="Courier New"/>
         </w:rPr>
-        <w:t xml:space="preserve"> = ‘1’) then</w:t>
+        <w:t xml:space="preserve"> = </w:t>
+      </w:r>
+      <w:r>
+        <w:rPr>
+          <w:rFonts w:ascii="Courier New" w:hAnsi="Courier New" w:cs="Courier New"/>
+        </w:rPr>
+        <w:t>‘</w:t>
+      </w:r>
+      <w:r>
+        <w:rPr>
+          <w:rFonts w:ascii="Courier New" w:hAnsi="Courier New" w:cs="Courier New"/>
+        </w:rPr>
+        <w:t>1’) then</w:t>
       </w:r>
     </w:p>
     <w:p>
@@ -6084,7 +6166,7 @@
       <w:pPr>
         <w:pStyle w:val="Heading1"/>
       </w:pPr>
-      <w:bookmarkStart w:id="14" w:name="_Toc478128255"/>
+      <w:bookmarkStart w:id="13" w:name="_Toc478128255"/>
       <w:r>
         <w:t>Part 5</w:t>
       </w:r>
@@ -6097,7 +6179,7 @@
       <w:r>
         <w:t xml:space="preserve"> Your Digital Filter VHDL</w:t>
       </w:r>
-      <w:bookmarkEnd w:id="14"/>
+      <w:bookmarkEnd w:id="13"/>
     </w:p>
     <w:p>
       <w:r>
@@ -6142,7 +6224,13 @@
         <w:t>In order to verify functionality, you will plot the output using Excel. If your filter is functioning properly, the magnitude of the sine wave output</w:t>
       </w:r>
       <w:r>
-        <w:t xml:space="preserve"> should be 0.05 peak value. Remember that you will need to divide the integer output of your filter by 2^17 in Excel, in order to convert it to a floating point number.</w:t>
+        <w:t xml:space="preserve"> should be 0.05 peak value. Remember that you will need to divide the integ</w:t>
+      </w:r>
+      <w:r>
+        <w:t>er output of your filter by 2^15</w:t>
+      </w:r>
+      <w:r>
+        <w:t xml:space="preserve"> in Excel, in order to convert it to a floating point number.</w:t>
       </w:r>
     </w:p>
     <w:p>
@@ -8142,7 +8230,7 @@
       <w:pPr>
         <w:pStyle w:val="Heading1"/>
       </w:pPr>
-      <w:bookmarkStart w:id="15" w:name="_Toc478128256"/>
+      <w:bookmarkStart w:id="14" w:name="_Toc478128256"/>
       <w:r>
         <w:t xml:space="preserve">Part 6 – </w:t>
       </w:r>
@@ -8152,7 +8240,7 @@
       <w:r>
         <w:t xml:space="preserve"> Digital Filter in Hardware</w:t>
       </w:r>
-      <w:bookmarkEnd w:id="15"/>
+      <w:bookmarkEnd w:id="14"/>
     </w:p>
     <w:p>
       <w:r>
@@ -8223,7 +8311,12 @@
         <w:t>SW0</w:t>
       </w:r>
       <w:r>
-        <w:t xml:space="preserve"> for the lower frequency tones should not have much effect, but for the higher tones you should clearly hear the attenuation of the filter (i.e. the filtered output won’t be as loud</w:t>
+        <w:t xml:space="preserve"> for </w:t>
+      </w:r>
+      <w:bookmarkStart w:id="15" w:name="_GoBack"/>
+      <w:bookmarkEnd w:id="15"/>
+      <w:r>
+        <w:t>the lower frequency tones should not have much effect, but for the higher tones you should clearly hear the attenuation of the filter (i.e. the filtered output won’t be as loud</w:t>
       </w:r>
       <w:r>
         <w:t>)</w:t>
@@ -8890,7 +8983,7 @@
                 <w:bCs/>
                 <w:noProof/>
               </w:rPr>
-              <w:t>1</w:t>
+              <w:t>9</w:t>
             </w:r>
             <w:r>
               <w:rPr>
@@ -13468,7 +13561,7 @@
 </file>
 
 <file path=customXml/itemProps1.xml><?xml version="1.0" encoding="utf-8"?>
-<ds:datastoreItem xmlns:ds="http://schemas.openxmlformats.org/officeDocument/2006/customXml" ds:itemID="{F06053ED-8CFD-4BE4-AFD4-CE7A5EA25547}">
+<ds:datastoreItem xmlns:ds="http://schemas.openxmlformats.org/officeDocument/2006/customXml" ds:itemID="{7864EF4F-3954-4BE2-89D2-8AA19F8CD0DE}">
   <ds:schemaRefs>
     <ds:schemaRef ds:uri="http://schemas.openxmlformats.org/officeDocument/2006/bibliography"/>
   </ds:schemaRefs>

</xml_diff>